<commit_message>
Dodat i tamperig with data.
</commit_message>
<xml_diff>
--- a/STRIDE.docx
+++ b/STRIDE.docx
@@ -258,15 +258,7 @@
         <w:rPr>
           <w:sz w:val="24"/>
         </w:rPr>
-        <w:t>poverlji</w:t>
-      </w:r>
-      <w:bookmarkStart w:id="0" w:name="_GoBack"/>
-      <w:bookmarkEnd w:id="0"/>
-      <w:r>
-        <w:rPr>
-          <w:sz w:val="24"/>
-        </w:rPr>
-        <w:t>v</w:t>
+        <w:t>poverljiv</w:t>
       </w:r>
       <w:proofErr w:type="spellEnd"/>
       <w:r>
@@ -641,6 +633,1131 @@
           <w:lang w:val="sr-Latn-RS"/>
         </w:rPr>
         <w:t>Najbolja zaštita od ovog napada je korišćenje najnovijih web pretraživača koji donose dosta poboljšanja i ispravki u domenu zaštite.</w:t>
+      </w:r>
+    </w:p>
+    <w:p>
+      <w:pPr>
+        <w:rPr>
+          <w:sz w:val="24"/>
+          <w:lang w:val="sr-Latn-RS"/>
+        </w:rPr>
+      </w:pPr>
+    </w:p>
+    <w:p>
+      <w:pPr>
+        <w:rPr>
+          <w:rFonts w:cs="Segoe UI"/>
+          <w:color w:val="000000"/>
+          <w:sz w:val="24"/>
+          <w:szCs w:val="20"/>
+        </w:rPr>
+      </w:pPr>
+      <w:r>
+        <w:rPr>
+          <w:rStyle w:val="Strong"/>
+          <w:rFonts w:cs="Segoe UI"/>
+          <w:color w:val="000000"/>
+          <w:sz w:val="24"/>
+          <w:szCs w:val="20"/>
+        </w:rPr>
+        <w:t>Tampering with data</w:t>
+      </w:r>
+      <w:r>
+        <w:rPr>
+          <w:rFonts w:cs="Segoe UI"/>
+          <w:color w:val="000000"/>
+          <w:sz w:val="24"/>
+          <w:szCs w:val="20"/>
+        </w:rPr>
+        <w:t>-</w:t>
+      </w:r>
+      <w:proofErr w:type="spellStart"/>
+      <w:r>
+        <w:rPr>
+          <w:rFonts w:cs="Segoe UI"/>
+          <w:color w:val="000000"/>
+          <w:sz w:val="24"/>
+          <w:szCs w:val="20"/>
+        </w:rPr>
+        <w:t>predstavlj</w:t>
+      </w:r>
+      <w:r>
+        <w:rPr>
+          <w:rFonts w:cs="Segoe UI"/>
+          <w:color w:val="000000"/>
+          <w:sz w:val="24"/>
+          <w:szCs w:val="20"/>
+        </w:rPr>
+        <w:t>a</w:t>
+      </w:r>
+      <w:proofErr w:type="spellEnd"/>
+      <w:r>
+        <w:rPr>
+          <w:rFonts w:cs="Segoe UI"/>
+          <w:color w:val="000000"/>
+          <w:sz w:val="24"/>
+          <w:szCs w:val="20"/>
+        </w:rPr>
+        <w:t xml:space="preserve"> </w:t>
+      </w:r>
+      <w:proofErr w:type="spellStart"/>
+      <w:r>
+        <w:rPr>
+          <w:rFonts w:cs="Segoe UI"/>
+          <w:color w:val="000000"/>
+          <w:sz w:val="24"/>
+          <w:szCs w:val="20"/>
+        </w:rPr>
+        <w:t>maliciozno</w:t>
+      </w:r>
+      <w:proofErr w:type="spellEnd"/>
+      <w:r>
+        <w:rPr>
+          <w:rFonts w:cs="Segoe UI"/>
+          <w:color w:val="000000"/>
+          <w:sz w:val="24"/>
+          <w:szCs w:val="20"/>
+        </w:rPr>
+        <w:t xml:space="preserve"> </w:t>
+      </w:r>
+      <w:proofErr w:type="spellStart"/>
+      <w:r>
+        <w:rPr>
+          <w:rFonts w:cs="Segoe UI"/>
+          <w:color w:val="000000"/>
+          <w:sz w:val="24"/>
+          <w:szCs w:val="20"/>
+        </w:rPr>
+        <w:t>menjanje</w:t>
+      </w:r>
+      <w:proofErr w:type="spellEnd"/>
+      <w:r>
+        <w:rPr>
+          <w:rFonts w:cs="Segoe UI"/>
+          <w:color w:val="000000"/>
+          <w:sz w:val="24"/>
+          <w:szCs w:val="20"/>
+        </w:rPr>
+        <w:t xml:space="preserve"> </w:t>
+      </w:r>
+      <w:proofErr w:type="spellStart"/>
+      <w:r>
+        <w:rPr>
+          <w:rFonts w:cs="Segoe UI"/>
+          <w:color w:val="000000"/>
+          <w:sz w:val="24"/>
+          <w:szCs w:val="20"/>
+        </w:rPr>
+        <w:t>podataka</w:t>
+      </w:r>
+      <w:proofErr w:type="spellEnd"/>
+      <w:r>
+        <w:rPr>
+          <w:rFonts w:cs="Segoe UI"/>
+          <w:color w:val="000000"/>
+          <w:sz w:val="24"/>
+          <w:szCs w:val="20"/>
+        </w:rPr>
+        <w:t xml:space="preserve"> </w:t>
+      </w:r>
+      <w:proofErr w:type="spellStart"/>
+      <w:proofErr w:type="gramStart"/>
+      <w:r>
+        <w:rPr>
+          <w:rFonts w:cs="Segoe UI"/>
+          <w:color w:val="000000"/>
+          <w:sz w:val="24"/>
+          <w:szCs w:val="20"/>
+        </w:rPr>
+        <w:t>sa</w:t>
+      </w:r>
+      <w:proofErr w:type="spellEnd"/>
+      <w:proofErr w:type="gramEnd"/>
+      <w:r>
+        <w:rPr>
+          <w:rFonts w:cs="Segoe UI"/>
+          <w:color w:val="000000"/>
+          <w:sz w:val="24"/>
+          <w:szCs w:val="20"/>
+        </w:rPr>
+        <w:t xml:space="preserve"> </w:t>
+      </w:r>
+      <w:proofErr w:type="spellStart"/>
+      <w:r>
+        <w:rPr>
+          <w:rFonts w:cs="Segoe UI"/>
+          <w:color w:val="000000"/>
+          <w:sz w:val="24"/>
+          <w:szCs w:val="20"/>
+        </w:rPr>
+        <w:t>ili</w:t>
+      </w:r>
+      <w:proofErr w:type="spellEnd"/>
+      <w:r>
+        <w:rPr>
+          <w:rFonts w:cs="Segoe UI"/>
+          <w:color w:val="000000"/>
+          <w:sz w:val="24"/>
+          <w:szCs w:val="20"/>
+        </w:rPr>
+        <w:t xml:space="preserve"> </w:t>
+      </w:r>
+      <w:proofErr w:type="spellStart"/>
+      <w:r>
+        <w:rPr>
+          <w:rFonts w:cs="Segoe UI"/>
+          <w:color w:val="000000"/>
+          <w:sz w:val="24"/>
+          <w:szCs w:val="20"/>
+        </w:rPr>
+        <w:t>bez</w:t>
+      </w:r>
+      <w:proofErr w:type="spellEnd"/>
+      <w:r>
+        <w:rPr>
+          <w:rFonts w:cs="Segoe UI"/>
+          <w:color w:val="000000"/>
+          <w:sz w:val="24"/>
+          <w:szCs w:val="20"/>
+        </w:rPr>
+        <w:t xml:space="preserve"> </w:t>
+      </w:r>
+      <w:proofErr w:type="spellStart"/>
+      <w:r>
+        <w:rPr>
+          <w:rFonts w:cs="Segoe UI"/>
+          <w:color w:val="000000"/>
+          <w:sz w:val="24"/>
+          <w:szCs w:val="20"/>
+        </w:rPr>
+        <w:t>autorizacije</w:t>
+      </w:r>
+      <w:proofErr w:type="spellEnd"/>
+      <w:r>
+        <w:rPr>
+          <w:rFonts w:cs="Segoe UI"/>
+          <w:color w:val="000000"/>
+          <w:sz w:val="24"/>
+          <w:szCs w:val="20"/>
+        </w:rPr>
+        <w:t xml:space="preserve">. </w:t>
+      </w:r>
+      <w:proofErr w:type="spellStart"/>
+      <w:r>
+        <w:rPr>
+          <w:rFonts w:cs="Segoe UI"/>
+          <w:color w:val="000000"/>
+          <w:sz w:val="24"/>
+          <w:szCs w:val="20"/>
+        </w:rPr>
+        <w:t>Posledica</w:t>
+      </w:r>
+      <w:proofErr w:type="spellEnd"/>
+      <w:r>
+        <w:rPr>
+          <w:rFonts w:cs="Segoe UI"/>
+          <w:color w:val="000000"/>
+          <w:sz w:val="24"/>
+          <w:szCs w:val="20"/>
+        </w:rPr>
+        <w:t xml:space="preserve"> </w:t>
+      </w:r>
+      <w:proofErr w:type="spellStart"/>
+      <w:r>
+        <w:rPr>
+          <w:rFonts w:cs="Segoe UI"/>
+          <w:color w:val="000000"/>
+          <w:sz w:val="24"/>
+          <w:szCs w:val="20"/>
+        </w:rPr>
+        <w:t>može</w:t>
+      </w:r>
+      <w:proofErr w:type="spellEnd"/>
+      <w:r>
+        <w:rPr>
+          <w:rFonts w:cs="Segoe UI"/>
+          <w:color w:val="000000"/>
+          <w:sz w:val="24"/>
+          <w:szCs w:val="20"/>
+        </w:rPr>
+        <w:t xml:space="preserve"> </w:t>
+      </w:r>
+      <w:proofErr w:type="spellStart"/>
+      <w:r>
+        <w:rPr>
+          <w:rFonts w:cs="Segoe UI"/>
+          <w:color w:val="000000"/>
+          <w:sz w:val="24"/>
+          <w:szCs w:val="20"/>
+        </w:rPr>
+        <w:t>biti</w:t>
+      </w:r>
+      <w:proofErr w:type="spellEnd"/>
+      <w:r>
+        <w:rPr>
+          <w:rFonts w:cs="Segoe UI"/>
+          <w:color w:val="000000"/>
+          <w:sz w:val="24"/>
+          <w:szCs w:val="20"/>
+        </w:rPr>
+        <w:t xml:space="preserve"> </w:t>
+      </w:r>
+      <w:proofErr w:type="spellStart"/>
+      <w:r>
+        <w:rPr>
+          <w:rFonts w:cs="Segoe UI"/>
+          <w:color w:val="000000"/>
+          <w:sz w:val="24"/>
+          <w:szCs w:val="20"/>
+        </w:rPr>
+        <w:t>formatiranje</w:t>
+      </w:r>
+      <w:proofErr w:type="spellEnd"/>
+      <w:r>
+        <w:rPr>
+          <w:rFonts w:cs="Segoe UI"/>
+          <w:color w:val="000000"/>
+          <w:sz w:val="24"/>
+          <w:szCs w:val="20"/>
+        </w:rPr>
+        <w:t xml:space="preserve"> </w:t>
+      </w:r>
+      <w:proofErr w:type="spellStart"/>
+      <w:r>
+        <w:rPr>
+          <w:rFonts w:cs="Segoe UI"/>
+          <w:color w:val="000000"/>
+          <w:sz w:val="24"/>
+          <w:szCs w:val="20"/>
+        </w:rPr>
+        <w:t>diska</w:t>
+      </w:r>
+      <w:proofErr w:type="spellEnd"/>
+      <w:r>
+        <w:rPr>
+          <w:rFonts w:cs="Segoe UI"/>
+          <w:color w:val="000000"/>
+          <w:sz w:val="24"/>
+          <w:szCs w:val="20"/>
+        </w:rPr>
+        <w:t xml:space="preserve">, </w:t>
+      </w:r>
+      <w:proofErr w:type="spellStart"/>
+      <w:r>
+        <w:rPr>
+          <w:rFonts w:cs="Segoe UI"/>
+          <w:color w:val="000000"/>
+          <w:sz w:val="24"/>
+          <w:szCs w:val="20"/>
+        </w:rPr>
+        <w:t>ubacivanje</w:t>
+      </w:r>
+      <w:proofErr w:type="spellEnd"/>
+      <w:r>
+        <w:rPr>
+          <w:rFonts w:cs="Segoe UI"/>
+          <w:color w:val="000000"/>
+          <w:sz w:val="24"/>
+          <w:szCs w:val="20"/>
+        </w:rPr>
+        <w:t xml:space="preserve"> </w:t>
+      </w:r>
+      <w:proofErr w:type="spellStart"/>
+      <w:r>
+        <w:rPr>
+          <w:rFonts w:cs="Segoe UI"/>
+          <w:color w:val="000000"/>
+          <w:sz w:val="24"/>
+          <w:szCs w:val="20"/>
+        </w:rPr>
+        <w:t>malicioznih</w:t>
+      </w:r>
+      <w:proofErr w:type="spellEnd"/>
+      <w:r>
+        <w:rPr>
+          <w:rFonts w:cs="Segoe UI"/>
+          <w:color w:val="000000"/>
+          <w:sz w:val="24"/>
+          <w:szCs w:val="20"/>
+        </w:rPr>
+        <w:t xml:space="preserve"> </w:t>
+      </w:r>
+      <w:proofErr w:type="spellStart"/>
+      <w:r>
+        <w:rPr>
+          <w:rFonts w:cs="Segoe UI"/>
+          <w:color w:val="000000"/>
+          <w:sz w:val="24"/>
+          <w:szCs w:val="20"/>
+        </w:rPr>
+        <w:t>podataka</w:t>
+      </w:r>
+      <w:proofErr w:type="spellEnd"/>
+      <w:r>
+        <w:rPr>
+          <w:rFonts w:cs="Segoe UI"/>
+          <w:color w:val="000000"/>
+          <w:sz w:val="24"/>
+          <w:szCs w:val="20"/>
+        </w:rPr>
+        <w:t xml:space="preserve"> u </w:t>
+      </w:r>
+      <w:proofErr w:type="spellStart"/>
+      <w:r>
+        <w:rPr>
+          <w:rFonts w:cs="Segoe UI"/>
+          <w:color w:val="000000"/>
+          <w:sz w:val="24"/>
+          <w:szCs w:val="20"/>
+        </w:rPr>
+        <w:t>sistem</w:t>
+      </w:r>
+      <w:proofErr w:type="spellEnd"/>
+      <w:r>
+        <w:rPr>
+          <w:rFonts w:cs="Segoe UI"/>
+          <w:color w:val="000000"/>
+          <w:sz w:val="24"/>
+          <w:szCs w:val="20"/>
+        </w:rPr>
+        <w:t xml:space="preserve"> </w:t>
+      </w:r>
+      <w:proofErr w:type="spellStart"/>
+      <w:proofErr w:type="gramStart"/>
+      <w:r>
+        <w:rPr>
+          <w:rFonts w:cs="Segoe UI"/>
+          <w:color w:val="000000"/>
+          <w:sz w:val="24"/>
+          <w:szCs w:val="20"/>
+        </w:rPr>
+        <w:t>ili</w:t>
+      </w:r>
+      <w:proofErr w:type="spellEnd"/>
+      <w:proofErr w:type="gramEnd"/>
+      <w:r>
+        <w:rPr>
+          <w:rFonts w:cs="Segoe UI"/>
+          <w:color w:val="000000"/>
+          <w:sz w:val="24"/>
+          <w:szCs w:val="20"/>
+        </w:rPr>
+        <w:t xml:space="preserve"> u </w:t>
+      </w:r>
+      <w:proofErr w:type="spellStart"/>
+      <w:r>
+        <w:rPr>
+          <w:rFonts w:cs="Segoe UI"/>
+          <w:color w:val="000000"/>
+          <w:sz w:val="24"/>
+          <w:szCs w:val="20"/>
+        </w:rPr>
+        <w:t>mreznu</w:t>
+      </w:r>
+      <w:proofErr w:type="spellEnd"/>
+      <w:r>
+        <w:rPr>
+          <w:rFonts w:cs="Segoe UI"/>
+          <w:color w:val="000000"/>
+          <w:sz w:val="24"/>
+          <w:szCs w:val="20"/>
+        </w:rPr>
+        <w:t xml:space="preserve"> </w:t>
+      </w:r>
+      <w:proofErr w:type="spellStart"/>
+      <w:r>
+        <w:rPr>
+          <w:rFonts w:cs="Segoe UI"/>
+          <w:color w:val="000000"/>
+          <w:sz w:val="24"/>
+          <w:szCs w:val="20"/>
+        </w:rPr>
+        <w:t>komunikaciju</w:t>
+      </w:r>
+      <w:proofErr w:type="spellEnd"/>
+      <w:r>
+        <w:rPr>
+          <w:rFonts w:cs="Segoe UI"/>
+          <w:color w:val="000000"/>
+          <w:sz w:val="24"/>
+          <w:szCs w:val="20"/>
+        </w:rPr>
+        <w:t xml:space="preserve"> </w:t>
+      </w:r>
+      <w:proofErr w:type="spellStart"/>
+      <w:r>
+        <w:rPr>
+          <w:rFonts w:cs="Segoe UI"/>
+          <w:color w:val="000000"/>
+          <w:sz w:val="24"/>
+          <w:szCs w:val="20"/>
+        </w:rPr>
+        <w:t>kao</w:t>
+      </w:r>
+      <w:proofErr w:type="spellEnd"/>
+      <w:r>
+        <w:rPr>
+          <w:rFonts w:cs="Segoe UI"/>
+          <w:color w:val="000000"/>
+          <w:sz w:val="24"/>
+          <w:szCs w:val="20"/>
+        </w:rPr>
+        <w:t xml:space="preserve"> </w:t>
+      </w:r>
+      <w:proofErr w:type="spellStart"/>
+      <w:r>
+        <w:rPr>
+          <w:rFonts w:cs="Segoe UI"/>
+          <w:color w:val="000000"/>
+          <w:sz w:val="24"/>
+          <w:szCs w:val="20"/>
+        </w:rPr>
+        <w:t>i</w:t>
+      </w:r>
+      <w:proofErr w:type="spellEnd"/>
+      <w:r>
+        <w:rPr>
+          <w:rFonts w:cs="Segoe UI"/>
+          <w:color w:val="000000"/>
+          <w:sz w:val="24"/>
+          <w:szCs w:val="20"/>
+        </w:rPr>
+        <w:t xml:space="preserve"> </w:t>
+      </w:r>
+      <w:proofErr w:type="spellStart"/>
+      <w:r>
+        <w:rPr>
+          <w:rFonts w:cs="Segoe UI"/>
+          <w:color w:val="000000"/>
+          <w:sz w:val="24"/>
+          <w:szCs w:val="20"/>
+        </w:rPr>
+        <w:t>neprimetna</w:t>
+      </w:r>
+      <w:proofErr w:type="spellEnd"/>
+      <w:r>
+        <w:rPr>
+          <w:rFonts w:cs="Segoe UI"/>
+          <w:color w:val="000000"/>
+          <w:sz w:val="24"/>
+          <w:szCs w:val="20"/>
+        </w:rPr>
+        <w:t xml:space="preserve"> </w:t>
+      </w:r>
+      <w:proofErr w:type="spellStart"/>
+      <w:r>
+        <w:rPr>
+          <w:rFonts w:cs="Segoe UI"/>
+          <w:color w:val="000000"/>
+          <w:sz w:val="24"/>
+          <w:szCs w:val="20"/>
+        </w:rPr>
+        <w:t>promena</w:t>
+      </w:r>
+      <w:proofErr w:type="spellEnd"/>
+      <w:r>
+        <w:rPr>
+          <w:rFonts w:cs="Segoe UI"/>
+          <w:color w:val="000000"/>
+          <w:sz w:val="24"/>
+          <w:szCs w:val="20"/>
+        </w:rPr>
+        <w:t xml:space="preserve"> </w:t>
+      </w:r>
+      <w:proofErr w:type="spellStart"/>
+      <w:r>
+        <w:rPr>
+          <w:rFonts w:cs="Segoe UI"/>
+          <w:color w:val="000000"/>
+          <w:sz w:val="24"/>
+          <w:szCs w:val="20"/>
+        </w:rPr>
+        <w:t>osetljivih</w:t>
+      </w:r>
+      <w:proofErr w:type="spellEnd"/>
+      <w:r>
+        <w:rPr>
+          <w:rFonts w:cs="Segoe UI"/>
+          <w:color w:val="000000"/>
+          <w:sz w:val="24"/>
+          <w:szCs w:val="20"/>
+        </w:rPr>
+        <w:t xml:space="preserve"> </w:t>
+      </w:r>
+      <w:proofErr w:type="spellStart"/>
+      <w:r>
+        <w:rPr>
+          <w:rFonts w:cs="Segoe UI"/>
+          <w:color w:val="000000"/>
+          <w:sz w:val="24"/>
+          <w:szCs w:val="20"/>
+        </w:rPr>
+        <w:t>podataka</w:t>
+      </w:r>
+      <w:proofErr w:type="spellEnd"/>
+      <w:r>
+        <w:rPr>
+          <w:rFonts w:cs="Segoe UI"/>
+          <w:color w:val="000000"/>
+          <w:sz w:val="24"/>
+          <w:szCs w:val="20"/>
+        </w:rPr>
+        <w:t>.</w:t>
+      </w:r>
+    </w:p>
+    <w:p>
+      <w:pPr>
+        <w:rPr>
+          <w:rFonts w:cs="Segoe UI"/>
+          <w:color w:val="000000"/>
+          <w:sz w:val="24"/>
+          <w:szCs w:val="20"/>
+        </w:rPr>
+      </w:pPr>
+      <w:proofErr w:type="spellStart"/>
+      <w:r>
+        <w:rPr>
+          <w:rFonts w:cs="Segoe UI"/>
+          <w:color w:val="000000"/>
+          <w:sz w:val="24"/>
+          <w:szCs w:val="20"/>
+        </w:rPr>
+        <w:t>Najbolja</w:t>
+      </w:r>
+      <w:proofErr w:type="spellEnd"/>
+      <w:r>
+        <w:rPr>
+          <w:rFonts w:cs="Segoe UI"/>
+          <w:color w:val="000000"/>
+          <w:sz w:val="24"/>
+          <w:szCs w:val="20"/>
+        </w:rPr>
+        <w:t xml:space="preserve"> </w:t>
+      </w:r>
+      <w:proofErr w:type="spellStart"/>
+      <w:r>
+        <w:rPr>
+          <w:rFonts w:cs="Segoe UI"/>
+          <w:color w:val="000000"/>
+          <w:sz w:val="24"/>
+          <w:szCs w:val="20"/>
+        </w:rPr>
+        <w:t>zaštita</w:t>
+      </w:r>
+      <w:proofErr w:type="spellEnd"/>
+      <w:r>
+        <w:rPr>
+          <w:rFonts w:cs="Segoe UI"/>
+          <w:color w:val="000000"/>
+          <w:sz w:val="24"/>
+          <w:szCs w:val="20"/>
+        </w:rPr>
+        <w:t xml:space="preserve"> </w:t>
+      </w:r>
+      <w:proofErr w:type="spellStart"/>
+      <w:r>
+        <w:rPr>
+          <w:rFonts w:cs="Segoe UI"/>
+          <w:color w:val="000000"/>
+          <w:sz w:val="24"/>
+          <w:szCs w:val="20"/>
+        </w:rPr>
+        <w:t>od</w:t>
+      </w:r>
+      <w:proofErr w:type="spellEnd"/>
+      <w:r>
+        <w:rPr>
+          <w:rFonts w:cs="Segoe UI"/>
+          <w:color w:val="000000"/>
+          <w:sz w:val="24"/>
+          <w:szCs w:val="20"/>
+        </w:rPr>
+        <w:t xml:space="preserve"> </w:t>
+      </w:r>
+      <w:proofErr w:type="spellStart"/>
+      <w:r>
+        <w:rPr>
+          <w:rFonts w:cs="Segoe UI"/>
+          <w:color w:val="000000"/>
+          <w:sz w:val="24"/>
+          <w:szCs w:val="20"/>
+        </w:rPr>
+        <w:t>ovog</w:t>
+      </w:r>
+      <w:proofErr w:type="spellEnd"/>
+      <w:r>
+        <w:rPr>
+          <w:rFonts w:cs="Segoe UI"/>
+          <w:color w:val="000000"/>
+          <w:sz w:val="24"/>
+          <w:szCs w:val="20"/>
+        </w:rPr>
+        <w:t xml:space="preserve"> </w:t>
+      </w:r>
+      <w:proofErr w:type="spellStart"/>
+      <w:r>
+        <w:rPr>
+          <w:rFonts w:cs="Segoe UI"/>
+          <w:color w:val="000000"/>
+          <w:sz w:val="24"/>
+          <w:szCs w:val="20"/>
+        </w:rPr>
+        <w:t>napada</w:t>
+      </w:r>
+      <w:proofErr w:type="spellEnd"/>
+      <w:r>
+        <w:rPr>
+          <w:rFonts w:cs="Segoe UI"/>
+          <w:color w:val="000000"/>
+          <w:sz w:val="24"/>
+          <w:szCs w:val="20"/>
+        </w:rPr>
+        <w:t xml:space="preserve"> je da se </w:t>
+      </w:r>
+      <w:proofErr w:type="spellStart"/>
+      <w:r>
+        <w:rPr>
+          <w:rFonts w:cs="Segoe UI"/>
+          <w:color w:val="000000"/>
+          <w:sz w:val="24"/>
+          <w:szCs w:val="20"/>
+        </w:rPr>
+        <w:t>osetljivi</w:t>
+      </w:r>
+      <w:proofErr w:type="spellEnd"/>
+      <w:r>
+        <w:rPr>
+          <w:rFonts w:cs="Segoe UI"/>
+          <w:color w:val="000000"/>
+          <w:sz w:val="24"/>
+          <w:szCs w:val="20"/>
+        </w:rPr>
+        <w:t xml:space="preserve"> </w:t>
+      </w:r>
+      <w:proofErr w:type="spellStart"/>
+      <w:r>
+        <w:rPr>
+          <w:rFonts w:cs="Segoe UI"/>
+          <w:color w:val="000000"/>
+          <w:sz w:val="24"/>
+          <w:szCs w:val="20"/>
+        </w:rPr>
+        <w:t>podaci</w:t>
+      </w:r>
+      <w:proofErr w:type="spellEnd"/>
+      <w:r>
+        <w:rPr>
+          <w:rFonts w:cs="Segoe UI"/>
+          <w:color w:val="000000"/>
+          <w:sz w:val="24"/>
+          <w:szCs w:val="20"/>
+        </w:rPr>
+        <w:t xml:space="preserve"> </w:t>
+      </w:r>
+      <w:proofErr w:type="spellStart"/>
+      <w:r>
+        <w:rPr>
+          <w:rFonts w:cs="Segoe UI"/>
+          <w:color w:val="000000"/>
+          <w:sz w:val="24"/>
+          <w:szCs w:val="20"/>
+        </w:rPr>
+        <w:t>ne</w:t>
+      </w:r>
+      <w:proofErr w:type="spellEnd"/>
+      <w:r>
+        <w:rPr>
+          <w:rFonts w:cs="Segoe UI"/>
+          <w:color w:val="000000"/>
+          <w:sz w:val="24"/>
+          <w:szCs w:val="20"/>
+        </w:rPr>
+        <w:t xml:space="preserve"> </w:t>
+      </w:r>
+      <w:proofErr w:type="spellStart"/>
+      <w:r>
+        <w:rPr>
+          <w:rFonts w:cs="Segoe UI"/>
+          <w:color w:val="000000"/>
+          <w:sz w:val="24"/>
+          <w:szCs w:val="20"/>
+        </w:rPr>
+        <w:t>izlažu</w:t>
+      </w:r>
+      <w:proofErr w:type="spellEnd"/>
+      <w:r>
+        <w:rPr>
+          <w:rFonts w:cs="Segoe UI"/>
+          <w:color w:val="000000"/>
+          <w:sz w:val="24"/>
+          <w:szCs w:val="20"/>
+        </w:rPr>
+        <w:t xml:space="preserve"> </w:t>
+      </w:r>
+      <w:proofErr w:type="spellStart"/>
+      <w:r>
+        <w:rPr>
+          <w:rFonts w:cs="Segoe UI"/>
+          <w:color w:val="000000"/>
+          <w:sz w:val="24"/>
+          <w:szCs w:val="20"/>
+        </w:rPr>
+        <w:t>direktno</w:t>
+      </w:r>
+      <w:proofErr w:type="spellEnd"/>
+      <w:r>
+        <w:rPr>
+          <w:rFonts w:cs="Segoe UI"/>
+          <w:color w:val="000000"/>
+          <w:sz w:val="24"/>
+          <w:szCs w:val="20"/>
+        </w:rPr>
+        <w:t xml:space="preserve">, </w:t>
+      </w:r>
+      <w:proofErr w:type="spellStart"/>
+      <w:r>
+        <w:rPr>
+          <w:rFonts w:cs="Segoe UI"/>
+          <w:color w:val="000000"/>
+          <w:sz w:val="24"/>
+          <w:szCs w:val="20"/>
+        </w:rPr>
+        <w:t>treba</w:t>
+      </w:r>
+      <w:proofErr w:type="spellEnd"/>
+      <w:r>
+        <w:rPr>
+          <w:rFonts w:cs="Segoe UI"/>
+          <w:color w:val="000000"/>
+          <w:sz w:val="24"/>
+          <w:szCs w:val="20"/>
+        </w:rPr>
+        <w:t xml:space="preserve"> </w:t>
+      </w:r>
+      <w:proofErr w:type="spellStart"/>
+      <w:r>
+        <w:rPr>
+          <w:rFonts w:cs="Segoe UI"/>
+          <w:color w:val="000000"/>
+          <w:sz w:val="24"/>
+          <w:szCs w:val="20"/>
+        </w:rPr>
+        <w:t>ih</w:t>
+      </w:r>
+      <w:proofErr w:type="spellEnd"/>
+      <w:r>
+        <w:rPr>
+          <w:rFonts w:cs="Segoe UI"/>
+          <w:color w:val="000000"/>
+          <w:sz w:val="24"/>
+          <w:szCs w:val="20"/>
+        </w:rPr>
+        <w:t xml:space="preserve"> </w:t>
+      </w:r>
+      <w:proofErr w:type="spellStart"/>
+      <w:r>
+        <w:rPr>
+          <w:rFonts w:cs="Segoe UI"/>
+          <w:color w:val="000000"/>
+          <w:sz w:val="24"/>
+          <w:szCs w:val="20"/>
+        </w:rPr>
+        <w:t>kriptovati</w:t>
+      </w:r>
+      <w:proofErr w:type="spellEnd"/>
+      <w:r>
+        <w:rPr>
+          <w:rFonts w:cs="Segoe UI"/>
+          <w:color w:val="000000"/>
+          <w:sz w:val="24"/>
+          <w:szCs w:val="20"/>
+        </w:rPr>
+        <w:t xml:space="preserve"> </w:t>
+      </w:r>
+      <w:proofErr w:type="spellStart"/>
+      <w:r>
+        <w:rPr>
+          <w:rFonts w:cs="Segoe UI"/>
+          <w:color w:val="000000"/>
+          <w:sz w:val="24"/>
+          <w:szCs w:val="20"/>
+        </w:rPr>
+        <w:t>i</w:t>
+      </w:r>
+      <w:proofErr w:type="spellEnd"/>
+      <w:r>
+        <w:rPr>
+          <w:rFonts w:cs="Segoe UI"/>
+          <w:color w:val="000000"/>
+          <w:sz w:val="24"/>
+          <w:szCs w:val="20"/>
+        </w:rPr>
+        <w:t xml:space="preserve"> </w:t>
+      </w:r>
+      <w:proofErr w:type="spellStart"/>
+      <w:r>
+        <w:rPr>
+          <w:rFonts w:cs="Segoe UI"/>
+          <w:color w:val="000000"/>
+          <w:sz w:val="24"/>
+          <w:szCs w:val="20"/>
+        </w:rPr>
+        <w:t>tako</w:t>
+      </w:r>
+      <w:proofErr w:type="spellEnd"/>
+      <w:r>
+        <w:rPr>
+          <w:rFonts w:cs="Segoe UI"/>
+          <w:color w:val="000000"/>
+          <w:sz w:val="24"/>
+          <w:szCs w:val="20"/>
+        </w:rPr>
+        <w:t xml:space="preserve"> </w:t>
+      </w:r>
+      <w:proofErr w:type="spellStart"/>
+      <w:r>
+        <w:rPr>
+          <w:rFonts w:cs="Segoe UI"/>
+          <w:color w:val="000000"/>
+          <w:sz w:val="24"/>
+          <w:szCs w:val="20"/>
+        </w:rPr>
+        <w:t>kriptovane</w:t>
+      </w:r>
+      <w:proofErr w:type="spellEnd"/>
+      <w:r>
+        <w:rPr>
+          <w:rFonts w:cs="Segoe UI"/>
+          <w:color w:val="000000"/>
+          <w:sz w:val="24"/>
+          <w:szCs w:val="20"/>
+        </w:rPr>
+        <w:t xml:space="preserve"> </w:t>
+      </w:r>
+      <w:proofErr w:type="spellStart"/>
+      <w:r>
+        <w:rPr>
+          <w:rFonts w:cs="Segoe UI"/>
+          <w:color w:val="000000"/>
+          <w:sz w:val="24"/>
+          <w:szCs w:val="20"/>
+        </w:rPr>
+        <w:t>smeštati</w:t>
+      </w:r>
+      <w:proofErr w:type="spellEnd"/>
+      <w:r>
+        <w:rPr>
+          <w:rFonts w:cs="Segoe UI"/>
+          <w:color w:val="000000"/>
+          <w:sz w:val="24"/>
+          <w:szCs w:val="20"/>
+        </w:rPr>
+        <w:t xml:space="preserve"> u </w:t>
+      </w:r>
+      <w:proofErr w:type="spellStart"/>
+      <w:r>
+        <w:rPr>
+          <w:rFonts w:cs="Segoe UI"/>
+          <w:color w:val="000000"/>
+          <w:sz w:val="24"/>
+          <w:szCs w:val="20"/>
+        </w:rPr>
+        <w:t>bazu</w:t>
+      </w:r>
+      <w:proofErr w:type="spellEnd"/>
+      <w:r>
+        <w:rPr>
+          <w:rFonts w:cs="Segoe UI"/>
+          <w:color w:val="000000"/>
+          <w:sz w:val="24"/>
+          <w:szCs w:val="20"/>
+        </w:rPr>
+        <w:t xml:space="preserve"> </w:t>
+      </w:r>
+      <w:proofErr w:type="spellStart"/>
+      <w:r>
+        <w:rPr>
+          <w:rFonts w:cs="Segoe UI"/>
+          <w:color w:val="000000"/>
+          <w:sz w:val="24"/>
+          <w:szCs w:val="20"/>
+        </w:rPr>
+        <w:t>podataka</w:t>
+      </w:r>
+      <w:proofErr w:type="spellEnd"/>
+      <w:r>
+        <w:rPr>
+          <w:rFonts w:cs="Segoe UI"/>
+          <w:color w:val="000000"/>
+          <w:sz w:val="24"/>
+          <w:szCs w:val="20"/>
+        </w:rPr>
+        <w:t xml:space="preserve">. </w:t>
+      </w:r>
+      <w:bookmarkStart w:id="0" w:name="_GoBack"/>
+      <w:bookmarkEnd w:id="0"/>
+    </w:p>
+    <w:p>
+      <w:pPr>
+        <w:rPr>
+          <w:rFonts w:ascii="Segoe UI" w:hAnsi="Segoe UI" w:cs="Segoe UI"/>
+          <w:b/>
+          <w:color w:val="000000"/>
+          <w:sz w:val="20"/>
+          <w:szCs w:val="20"/>
+        </w:rPr>
+      </w:pPr>
+    </w:p>
+    <w:p>
+      <w:pPr>
+        <w:rPr>
+          <w:rFonts w:ascii="Segoe UI" w:hAnsi="Segoe UI" w:cs="Segoe UI"/>
+          <w:b/>
+          <w:color w:val="000000"/>
+          <w:sz w:val="20"/>
+          <w:szCs w:val="20"/>
+        </w:rPr>
+      </w:pPr>
+    </w:p>
+    <w:p>
+      <w:pPr>
+        <w:rPr>
+          <w:rFonts w:ascii="Segoe UI" w:hAnsi="Segoe UI" w:cs="Segoe UI"/>
+          <w:b/>
+          <w:color w:val="000000"/>
+          <w:sz w:val="20"/>
+          <w:szCs w:val="20"/>
+        </w:rPr>
+      </w:pPr>
+      <w:proofErr w:type="spellStart"/>
+      <w:r>
+        <w:rPr>
+          <w:rFonts w:ascii="Segoe UI" w:hAnsi="Segoe UI" w:cs="Segoe UI"/>
+          <w:b/>
+          <w:color w:val="000000"/>
+          <w:sz w:val="20"/>
+          <w:szCs w:val="20"/>
+        </w:rPr>
+        <w:t>Primeri</w:t>
+      </w:r>
+      <w:proofErr w:type="spellEnd"/>
+      <w:r>
+        <w:rPr>
+          <w:rFonts w:ascii="Segoe UI" w:hAnsi="Segoe UI" w:cs="Segoe UI"/>
+          <w:b/>
+          <w:color w:val="000000"/>
+          <w:sz w:val="20"/>
+          <w:szCs w:val="20"/>
+        </w:rPr>
+        <w:t xml:space="preserve"> </w:t>
+      </w:r>
+      <w:proofErr w:type="spellStart"/>
+      <w:r>
+        <w:rPr>
+          <w:rFonts w:ascii="Segoe UI" w:hAnsi="Segoe UI" w:cs="Segoe UI"/>
+          <w:b/>
+          <w:color w:val="000000"/>
+          <w:sz w:val="20"/>
+          <w:szCs w:val="20"/>
+        </w:rPr>
+        <w:t>za</w:t>
+      </w:r>
+      <w:proofErr w:type="spellEnd"/>
+      <w:r>
+        <w:rPr>
+          <w:rFonts w:ascii="Segoe UI" w:hAnsi="Segoe UI" w:cs="Segoe UI"/>
+          <w:b/>
+          <w:color w:val="000000"/>
+          <w:sz w:val="20"/>
+          <w:szCs w:val="20"/>
+        </w:rPr>
+        <w:t xml:space="preserve"> </w:t>
+      </w:r>
+      <w:proofErr w:type="spellStart"/>
+      <w:r>
+        <w:rPr>
+          <w:rFonts w:ascii="Segoe UI" w:hAnsi="Segoe UI" w:cs="Segoe UI"/>
+          <w:b/>
+          <w:color w:val="000000"/>
+          <w:sz w:val="20"/>
+          <w:szCs w:val="20"/>
+        </w:rPr>
+        <w:t>našu</w:t>
+      </w:r>
+      <w:proofErr w:type="spellEnd"/>
+      <w:r>
+        <w:rPr>
+          <w:rFonts w:ascii="Segoe UI" w:hAnsi="Segoe UI" w:cs="Segoe UI"/>
+          <w:b/>
+          <w:color w:val="000000"/>
+          <w:sz w:val="20"/>
+          <w:szCs w:val="20"/>
+        </w:rPr>
+        <w:t xml:space="preserve"> </w:t>
+      </w:r>
+      <w:proofErr w:type="spellStart"/>
+      <w:r>
+        <w:rPr>
+          <w:rFonts w:ascii="Segoe UI" w:hAnsi="Segoe UI" w:cs="Segoe UI"/>
+          <w:b/>
+          <w:color w:val="000000"/>
+          <w:sz w:val="20"/>
+          <w:szCs w:val="20"/>
+        </w:rPr>
+        <w:t>aplikaciju</w:t>
+      </w:r>
+      <w:proofErr w:type="spellEnd"/>
+      <w:r>
+        <w:rPr>
+          <w:rFonts w:ascii="Segoe UI" w:hAnsi="Segoe UI" w:cs="Segoe UI"/>
+          <w:b/>
+          <w:color w:val="000000"/>
+          <w:sz w:val="20"/>
+          <w:szCs w:val="20"/>
+        </w:rPr>
+        <w:t>:</w:t>
+      </w:r>
+    </w:p>
+    <w:p>
+      <w:pPr>
+        <w:pStyle w:val="ListParagraph"/>
+        <w:numPr>
+          <w:ilvl w:val="0"/>
+          <w:numId w:val="4"/>
+        </w:numPr>
+        <w:rPr>
+          <w:b/>
+          <w:sz w:val="24"/>
+          <w:lang w:val="sr-Latn-RS"/>
+        </w:rPr>
+      </w:pPr>
+      <w:r>
+        <w:rPr>
+          <w:sz w:val="24"/>
+          <w:lang w:val="sr-Latn-RS"/>
+        </w:rPr>
+        <w:t>Može se desiti neovlašćena promena akata ili amandmana i to na mestima gde napadačima odgovara kako bi mogli da izvode neke druge napade.</w:t>
+      </w:r>
+    </w:p>
+    <w:p>
+      <w:pPr>
+        <w:pStyle w:val="ListParagraph"/>
+        <w:numPr>
+          <w:ilvl w:val="0"/>
+          <w:numId w:val="4"/>
+        </w:numPr>
+        <w:rPr>
+          <w:b/>
+          <w:sz w:val="24"/>
+          <w:lang w:val="sr-Latn-RS"/>
+        </w:rPr>
+      </w:pPr>
+      <w:r>
+        <w:rPr>
+          <w:sz w:val="24"/>
+          <w:lang w:val="sr-Latn-RS"/>
+        </w:rPr>
+        <w:t>Može izazvati pad sistema i samim tim odlaganje rada i donošenje drugih akata i amandmana.</w:t>
       </w:r>
     </w:p>
     <w:p>
@@ -664,6 +1781,119 @@
 <file path=word/numbering.xml><?xml version="1.0" encoding="utf-8"?>
 <w:numbering xmlns:wpc="http://schemas.microsoft.com/office/word/2010/wordprocessingCanvas" xmlns:mc="http://schemas.openxmlformats.org/markup-compatibility/2006" xmlns:o="urn:schemas-microsoft-com:office:office" xmlns:r="http://schemas.openxmlformats.org/officeDocument/2006/relationships" xmlns:m="http://schemas.openxmlformats.org/officeDocument/2006/math" xmlns:v="urn:schemas-microsoft-com:vml" xmlns:wp14="http://schemas.microsoft.com/office/word/2010/wordprocessingDrawing" xmlns:wp="http://schemas.openxmlformats.org/drawingml/2006/wordprocessingDrawing" xmlns:w10="urn:schemas-microsoft-com:office:word" xmlns:w="http://schemas.openxmlformats.org/wordprocessingml/2006/main" xmlns:w14="http://schemas.microsoft.com/office/word/2010/wordml" xmlns:w15="http://schemas.microsoft.com/office/word/2012/wordml" xmlns:wpg="http://schemas.microsoft.com/office/word/2010/wordprocessingGroup" xmlns:wpi="http://schemas.microsoft.com/office/word/2010/wordprocessingInk" xmlns:wne="http://schemas.microsoft.com/office/word/2006/wordml" xmlns:wps="http://schemas.microsoft.com/office/word/2010/wordprocessingShape" mc:Ignorable="w14 w15 wp14">
   <w:abstractNum w:abstractNumId="0">
+    <w:nsid w:val="045C6C14"/>
+    <w:multiLevelType w:val="hybridMultilevel"/>
+    <w:tmpl w:val="30D25772"/>
+    <w:lvl w:ilvl="0" w:tplc="04090001">
+      <w:start w:val="1"/>
+      <w:numFmt w:val="bullet"/>
+      <w:lvlText w:val=""/>
+      <w:lvlJc w:val="left"/>
+      <w:pPr>
+        <w:ind w:left="720" w:hanging="360"/>
+      </w:pPr>
+      <w:rPr>
+        <w:rFonts w:ascii="Symbol" w:hAnsi="Symbol" w:hint="default"/>
+      </w:rPr>
+    </w:lvl>
+    <w:lvl w:ilvl="1" w:tplc="04090003" w:tentative="1">
+      <w:start w:val="1"/>
+      <w:numFmt w:val="bullet"/>
+      <w:lvlText w:val="o"/>
+      <w:lvlJc w:val="left"/>
+      <w:pPr>
+        <w:ind w:left="1440" w:hanging="360"/>
+      </w:pPr>
+      <w:rPr>
+        <w:rFonts w:ascii="Courier New" w:hAnsi="Courier New" w:cs="Courier New" w:hint="default"/>
+      </w:rPr>
+    </w:lvl>
+    <w:lvl w:ilvl="2" w:tplc="04090005" w:tentative="1">
+      <w:start w:val="1"/>
+      <w:numFmt w:val="bullet"/>
+      <w:lvlText w:val=""/>
+      <w:lvlJc w:val="left"/>
+      <w:pPr>
+        <w:ind w:left="2160" w:hanging="360"/>
+      </w:pPr>
+      <w:rPr>
+        <w:rFonts w:ascii="Wingdings" w:hAnsi="Wingdings" w:hint="default"/>
+      </w:rPr>
+    </w:lvl>
+    <w:lvl w:ilvl="3" w:tplc="04090001" w:tentative="1">
+      <w:start w:val="1"/>
+      <w:numFmt w:val="bullet"/>
+      <w:lvlText w:val=""/>
+      <w:lvlJc w:val="left"/>
+      <w:pPr>
+        <w:ind w:left="2880" w:hanging="360"/>
+      </w:pPr>
+      <w:rPr>
+        <w:rFonts w:ascii="Symbol" w:hAnsi="Symbol" w:hint="default"/>
+      </w:rPr>
+    </w:lvl>
+    <w:lvl w:ilvl="4" w:tplc="04090003" w:tentative="1">
+      <w:start w:val="1"/>
+      <w:numFmt w:val="bullet"/>
+      <w:lvlText w:val="o"/>
+      <w:lvlJc w:val="left"/>
+      <w:pPr>
+        <w:ind w:left="3600" w:hanging="360"/>
+      </w:pPr>
+      <w:rPr>
+        <w:rFonts w:ascii="Courier New" w:hAnsi="Courier New" w:cs="Courier New" w:hint="default"/>
+      </w:rPr>
+    </w:lvl>
+    <w:lvl w:ilvl="5" w:tplc="04090005" w:tentative="1">
+      <w:start w:val="1"/>
+      <w:numFmt w:val="bullet"/>
+      <w:lvlText w:val=""/>
+      <w:lvlJc w:val="left"/>
+      <w:pPr>
+        <w:ind w:left="4320" w:hanging="360"/>
+      </w:pPr>
+      <w:rPr>
+        <w:rFonts w:ascii="Wingdings" w:hAnsi="Wingdings" w:hint="default"/>
+      </w:rPr>
+    </w:lvl>
+    <w:lvl w:ilvl="6" w:tplc="04090001" w:tentative="1">
+      <w:start w:val="1"/>
+      <w:numFmt w:val="bullet"/>
+      <w:lvlText w:val=""/>
+      <w:lvlJc w:val="left"/>
+      <w:pPr>
+        <w:ind w:left="5040" w:hanging="360"/>
+      </w:pPr>
+      <w:rPr>
+        <w:rFonts w:ascii="Symbol" w:hAnsi="Symbol" w:hint="default"/>
+      </w:rPr>
+    </w:lvl>
+    <w:lvl w:ilvl="7" w:tplc="04090003" w:tentative="1">
+      <w:start w:val="1"/>
+      <w:numFmt w:val="bullet"/>
+      <w:lvlText w:val="o"/>
+      <w:lvlJc w:val="left"/>
+      <w:pPr>
+        <w:ind w:left="5760" w:hanging="360"/>
+      </w:pPr>
+      <w:rPr>
+        <w:rFonts w:ascii="Courier New" w:hAnsi="Courier New" w:cs="Courier New" w:hint="default"/>
+      </w:rPr>
+    </w:lvl>
+    <w:lvl w:ilvl="8" w:tplc="04090005" w:tentative="1">
+      <w:start w:val="1"/>
+      <w:numFmt w:val="bullet"/>
+      <w:lvlText w:val=""/>
+      <w:lvlJc w:val="left"/>
+      <w:pPr>
+        <w:ind w:left="6480" w:hanging="360"/>
+      </w:pPr>
+      <w:rPr>
+        <w:rFonts w:ascii="Wingdings" w:hAnsi="Wingdings" w:hint="default"/>
+      </w:rPr>
+    </w:lvl>
+  </w:abstractNum>
+  <w:abstractNum w:abstractNumId="1">
     <w:nsid w:val="0A161DEB"/>
     <w:multiLevelType w:val="hybridMultilevel"/>
     <w:tmpl w:val="076C301A"/>
@@ -776,7 +2006,7 @@
       </w:rPr>
     </w:lvl>
   </w:abstractNum>
-  <w:abstractNum w:abstractNumId="1">
+  <w:abstractNum w:abstractNumId="2">
     <w:nsid w:val="1AFA1C44"/>
     <w:multiLevelType w:val="hybridMultilevel"/>
     <w:tmpl w:val="4688572A"/>
@@ -889,7 +2119,7 @@
       </w:rPr>
     </w:lvl>
   </w:abstractNum>
-  <w:abstractNum w:abstractNumId="2">
+  <w:abstractNum w:abstractNumId="3">
     <w:nsid w:val="7CB74CF3"/>
     <w:multiLevelType w:val="hybridMultilevel"/>
     <w:tmpl w:val="9FD4F6AC"/>
@@ -1003,12 +2233,15 @@
     </w:lvl>
   </w:abstractNum>
   <w:num w:numId="1">
+    <w:abstractNumId w:val="3"/>
+  </w:num>
+  <w:num w:numId="2">
     <w:abstractNumId w:val="2"/>
   </w:num>
-  <w:num w:numId="2">
+  <w:num w:numId="3">
     <w:abstractNumId w:val="1"/>
   </w:num>
-  <w:num w:numId="3">
+  <w:num w:numId="4">
     <w:abstractNumId w:val="0"/>
   </w:num>
 </w:numbering>
@@ -1446,6 +2679,17 @@
       <w:contextualSpacing/>
     </w:pPr>
   </w:style>
+  <w:style w:type="character" w:styleId="Strong">
+    <w:name w:val="Strong"/>
+    <w:basedOn w:val="DefaultParagraphFont"/>
+    <w:uiPriority w:val="22"/>
+    <w:qFormat/>
+    <w:rsid w:val="007D3EC4"/>
+    <w:rPr>
+      <w:b/>
+      <w:bCs/>
+    </w:rPr>
+  </w:style>
 </w:styles>
 </file>
 

</xml_diff>